<commit_message>
Team Besprechung / Aufgabenverteilung / "Schrittkette"
Team Besprechung / Aufgabenverteilung / "Schrittkette" erstellt

Co-Authored-By: Paule77 <102792527+paule77@users.noreply.github.com>
Co-Authored-By: JuliBro1 <102793262+JuliBro1@users.noreply.github.com>
</commit_message>
<xml_diff>
--- a/3_Dokumentation/Ablaufplan Spielzüge.docx
+++ b/3_Dokumentation/Ablaufplan Spielzüge.docx
@@ -171,7 +171,13 @@
         </w:numPr>
       </w:pPr>
       <w:r>
-        <w:t>ist er &lt;21:</w:t>
+        <w:t>ist er &lt;</w:t>
+      </w:r>
+      <w:r>
+        <w:t>=</w:t>
+      </w:r>
+      <w:r>
+        <w:t>21:</w:t>
       </w:r>
     </w:p>
     <w:p>
@@ -248,13 +254,7 @@
         </w:numPr>
       </w:pPr>
       <w:r>
-        <w:t>Spieler</w:t>
-      </w:r>
-      <w:r>
-        <w:t xml:space="preserve"> 2</w:t>
-      </w:r>
-      <w:r>
-        <w:t xml:space="preserve"> „</w:t>
+        <w:t>Spieler 2 „</w:t>
       </w:r>
       <w:proofErr w:type="spellStart"/>
       <w:r>
@@ -299,7 +299,13 @@
         </w:numPr>
       </w:pPr>
       <w:r>
-        <w:t>ist er &lt;21:</w:t>
+        <w:t>ist er &lt;</w:t>
+      </w:r>
+      <w:r>
+        <w:t>=</w:t>
+      </w:r>
+      <w:r>
+        <w:t>21:</w:t>
       </w:r>
     </w:p>
     <w:p>
@@ -351,10 +357,7 @@
       </w:r>
       <w:proofErr w:type="spellEnd"/>
       <w:r>
-        <w:t xml:space="preserve"> -&gt; </w:t>
-      </w:r>
-      <w:r>
-        <w:t>Boolean „</w:t>
+        <w:t xml:space="preserve"> -&gt; Boolean „</w:t>
       </w:r>
       <w:proofErr w:type="spellStart"/>
       <w:r>
@@ -379,10 +382,7 @@
         </w:numPr>
       </w:pPr>
       <w:r>
-        <w:t>Dealer</w:t>
-      </w:r>
-      <w:r>
-        <w:t xml:space="preserve"> „</w:t>
+        <w:t>Dealer „</w:t>
       </w:r>
       <w:proofErr w:type="spellStart"/>
       <w:r>
@@ -427,7 +427,13 @@
         </w:numPr>
       </w:pPr>
       <w:r>
-        <w:t>ist er &lt;21:</w:t>
+        <w:t>ist er &lt;</w:t>
+      </w:r>
+      <w:r>
+        <w:t>=</w:t>
+      </w:r>
+      <w:r>
+        <w:t>21:</w:t>
       </w:r>
     </w:p>
     <w:p>
@@ -462,16 +468,7 @@
         </w:numPr>
       </w:pPr>
       <w:r>
-        <w:t xml:space="preserve">ist er &gt;21: </w:t>
-      </w:r>
-      <w:r>
-        <w:t>Spielzug</w:t>
-      </w:r>
-      <w:r>
-        <w:t xml:space="preserve"> verloren</w:t>
-      </w:r>
-      <w:r>
-        <w:t xml:space="preserve"> -&gt; Spieler 1 gewinnt() + Spieler 2 gewinnt()</w:t>
+        <w:t>ist er &gt;21: Spielzug verloren -&gt; Spieler 1 gewinnt() + Spieler 2 gewinnt()</w:t>
       </w:r>
     </w:p>
     <w:p>
@@ -553,6 +550,18 @@
         <w:t>() ausgeführt + Meldung)</w:t>
       </w:r>
     </w:p>
+    <w:p/>
+    <w:p/>
+    <w:p/>
+    <w:p/>
+    <w:p/>
+    <w:p/>
+    <w:p/>
+    <w:p/>
+    <w:p/>
+    <w:p/>
+    <w:p/>
+    <w:p/>
     <w:tbl>
       <w:tblPr>
         <w:tblStyle w:val="Tabellenraster"/>
@@ -711,10 +720,7 @@
           </w:tcPr>
           <w:p>
             <w:r>
-              <w:t xml:space="preserve">Step2: </w:t>
-            </w:r>
-            <w:r>
-              <w:t xml:space="preserve">wartet auf </w:t>
+              <w:t xml:space="preserve">Step2: wartet auf </w:t>
             </w:r>
           </w:p>
           <w:p>
@@ -975,6 +981,9 @@
             </w:r>
             <w:proofErr w:type="spellEnd"/>
             <w:r>
+              <w:t xml:space="preserve"> (Darstellung)</w:t>
+            </w:r>
+            <w:r>
               <w:t xml:space="preserve"> und </w:t>
             </w:r>
             <w:proofErr w:type="spellStart"/>
@@ -982,6 +991,17 @@
               <w:t>DataOStream</w:t>
             </w:r>
             <w:proofErr w:type="spellEnd"/>
+            <w:r>
+              <w:t xml:space="preserve"> (</w:t>
+            </w:r>
+            <w:proofErr w:type="spellStart"/>
+            <w:r>
+              <w:t>ArrayList</w:t>
+            </w:r>
+            <w:proofErr w:type="spellEnd"/>
+            <w:r>
+              <w:t>)</w:t>
+            </w:r>
           </w:p>
           <w:p/>
           <w:p>
@@ -1042,11 +1062,10 @@
             </w:r>
             <w:proofErr w:type="spellEnd"/>
             <w:r>
-              <w:t xml:space="preserve">“ ankommt mach </w:t>
-            </w:r>
-            <w:r>
-              <w:lastRenderedPageBreak/>
-              <w:t>nix</w:t>
+              <w:t>“ ankommt mach nix</w:t>
+            </w:r>
+            <w:r>
+              <w:t>.</w:t>
             </w:r>
           </w:p>
           <w:p/>
@@ -1057,31 +1076,1817 @@
           <w:tcPr>
             <w:tcW w:w="3070" w:type="dxa"/>
           </w:tcPr>
-          <w:p/>
+          <w:p>
+            <w:r>
+              <w:t>Schritt 6</w:t>
+            </w:r>
+          </w:p>
         </w:tc>
         <w:tc>
           <w:tcPr>
             <w:tcW w:w="3071" w:type="dxa"/>
           </w:tcPr>
           <w:p>
-            <w:bookmarkStart w:id="0" w:name="_GoBack"/>
-            <w:bookmarkEnd w:id="0"/>
+            <w:r>
+              <w:t>Karte ziehen und übermitteln</w:t>
+            </w:r>
+          </w:p>
+          <w:p>
+            <w:proofErr w:type="spellStart"/>
+            <w:r>
+              <w:t>writeUTF</w:t>
+            </w:r>
+            <w:proofErr w:type="spellEnd"/>
+            <w:r>
+              <w:t xml:space="preserve"> und </w:t>
+            </w:r>
+            <w:proofErr w:type="spellStart"/>
+            <w:r>
+              <w:t>DataOStream</w:t>
+            </w:r>
+            <w:proofErr w:type="spellEnd"/>
+          </w:p>
+          <w:p/>
+          <w:p>
+            <w:r>
+              <w:t xml:space="preserve">Wenn </w:t>
+            </w:r>
+            <w:proofErr w:type="spellStart"/>
+            <w:r>
+              <w:t>stay</w:t>
+            </w:r>
+            <w:proofErr w:type="spellEnd"/>
+            <w:r>
+              <w:t>: „</w:t>
+            </w:r>
+            <w:proofErr w:type="spellStart"/>
+            <w:r>
+              <w:t>stay</w:t>
+            </w:r>
+            <w:proofErr w:type="spellEnd"/>
+            <w:r>
+              <w:t>“</w:t>
+            </w:r>
           </w:p>
         </w:tc>
         <w:tc>
           <w:tcPr>
             <w:tcW w:w="3071" w:type="dxa"/>
           </w:tcPr>
+          <w:p>
+            <w:r>
+              <w:t xml:space="preserve">Nur </w:t>
+            </w:r>
+            <w:proofErr w:type="spellStart"/>
+            <w:r>
+              <w:t>readUTF</w:t>
+            </w:r>
+            <w:proofErr w:type="spellEnd"/>
+            <w:r>
+              <w:t xml:space="preserve"> und </w:t>
+            </w:r>
+            <w:proofErr w:type="spellStart"/>
+            <w:r>
+              <w:t>DataInputStream</w:t>
+            </w:r>
+            <w:proofErr w:type="spellEnd"/>
+          </w:p>
+          <w:p/>
+          <w:p>
+            <w:r>
+              <w:t>Wenn „</w:t>
+            </w:r>
+            <w:proofErr w:type="spellStart"/>
+            <w:r>
+              <w:t>stay</w:t>
+            </w:r>
+            <w:proofErr w:type="spellEnd"/>
+            <w:r>
+              <w:t>“ ankommt mach nix.</w:t>
+            </w:r>
+          </w:p>
           <w:p/>
         </w:tc>
       </w:tr>
     </w:tbl>
-    <w:p/>
+    <w:p>
+      <w:r>
+        <w:rPr>
+          <w:color w:val="FF0000"/>
+        </w:rPr>
+        <w:t>Paul</w:t>
+      </w:r>
+      <w:r>
+        <w:t xml:space="preserve"> </w:t>
+      </w:r>
+      <w:r>
+        <w:rPr>
+          <w:color w:val="00B050"/>
+        </w:rPr>
+        <w:t>Julian</w:t>
+      </w:r>
+      <w:r>
+        <w:t xml:space="preserve"> </w:t>
+      </w:r>
+      <w:r>
+        <w:rPr>
+          <w:color w:val="0070C0"/>
+        </w:rPr>
+        <w:t>Dominik</w:t>
+      </w:r>
+    </w:p>
+    <w:tbl>
+      <w:tblPr>
+        <w:tblStyle w:val="Tabellenraster"/>
+        <w:tblW w:w="0" w:type="auto"/>
+        <w:tblInd w:w="-34" w:type="dxa"/>
+        <w:tblLook w:val="04A0" w:firstRow="1" w:lastRow="0" w:firstColumn="1" w:lastColumn="0" w:noHBand="0" w:noVBand="1"/>
+      </w:tblPr>
+      <w:tblGrid>
+        <w:gridCol w:w="1135"/>
+        <w:gridCol w:w="3118"/>
+        <w:gridCol w:w="5069"/>
+      </w:tblGrid>
+      <w:tr>
+        <w:tc>
+          <w:tcPr>
+            <w:tcW w:w="1135" w:type="dxa"/>
+          </w:tcPr>
+          <w:p>
+            <w:pPr>
+              <w:pStyle w:val="Listenabsatz"/>
+              <w:ind w:left="0"/>
+            </w:pPr>
+            <w:r>
+              <w:t>Klasse</w:t>
+            </w:r>
+          </w:p>
+        </w:tc>
+        <w:tc>
+          <w:tcPr>
+            <w:tcW w:w="3118" w:type="dxa"/>
+          </w:tcPr>
+          <w:p>
+            <w:pPr>
+              <w:pStyle w:val="Listenabsatz"/>
+              <w:ind w:left="0"/>
+            </w:pPr>
+            <w:r>
+              <w:t>Methoden</w:t>
+            </w:r>
+          </w:p>
+        </w:tc>
+        <w:tc>
+          <w:tcPr>
+            <w:tcW w:w="5069" w:type="dxa"/>
+          </w:tcPr>
+          <w:p>
+            <w:pPr>
+              <w:pStyle w:val="Listenabsatz"/>
+              <w:ind w:left="0"/>
+            </w:pPr>
+            <w:r>
+              <w:t>Info</w:t>
+            </w:r>
+          </w:p>
+        </w:tc>
+      </w:tr>
+      <w:tr>
+        <w:tc>
+          <w:tcPr>
+            <w:tcW w:w="1135" w:type="dxa"/>
+          </w:tcPr>
+          <w:p>
+            <w:pPr>
+              <w:pStyle w:val="Listenabsatz"/>
+              <w:ind w:left="0"/>
+            </w:pPr>
+            <w:r>
+              <w:t>Spiel</w:t>
+            </w:r>
+          </w:p>
+        </w:tc>
+        <w:tc>
+          <w:tcPr>
+            <w:tcW w:w="3118" w:type="dxa"/>
+          </w:tcPr>
+          <w:p>
+            <w:pPr>
+              <w:pStyle w:val="Listenabsatz"/>
+              <w:ind w:left="0"/>
+            </w:pPr>
+            <w:proofErr w:type="spellStart"/>
+            <w:r>
+              <w:t>crateDeck</w:t>
+            </w:r>
+            <w:proofErr w:type="spellEnd"/>
+            <w:r>
+              <w:t>()</w:t>
+            </w:r>
+          </w:p>
+          <w:p>
+            <w:pPr>
+              <w:pStyle w:val="Listenabsatz"/>
+              <w:ind w:left="0"/>
+            </w:pPr>
+            <w:proofErr w:type="spellStart"/>
+            <w:r>
+              <w:t>getKarte</w:t>
+            </w:r>
+            <w:proofErr w:type="spellEnd"/>
+            <w:r>
+              <w:t>()</w:t>
+            </w:r>
+          </w:p>
+          <w:p>
+            <w:pPr>
+              <w:pStyle w:val="Listenabsatz"/>
+              <w:ind w:left="0"/>
+              <w:rPr>
+                <w:color w:val="FF0000"/>
+              </w:rPr>
+            </w:pPr>
+            <w:proofErr w:type="spellStart"/>
+            <w:r>
+              <w:rPr>
+                <w:color w:val="FF0000"/>
+              </w:rPr>
+              <w:t>int</w:t>
+            </w:r>
+            <w:proofErr w:type="spellEnd"/>
+            <w:r>
+              <w:rPr>
+                <w:color w:val="FF0000"/>
+              </w:rPr>
+              <w:t xml:space="preserve"> wert</w:t>
+            </w:r>
+            <w:r>
+              <w:rPr>
+                <w:color w:val="FF0000"/>
+              </w:rPr>
+              <w:t>Spieler1()</w:t>
+            </w:r>
+          </w:p>
+          <w:p>
+            <w:pPr>
+              <w:pStyle w:val="Listenabsatz"/>
+              <w:ind w:left="0"/>
+              <w:rPr>
+                <w:color w:val="FF0000"/>
+              </w:rPr>
+            </w:pPr>
+            <w:proofErr w:type="spellStart"/>
+            <w:r>
+              <w:rPr>
+                <w:color w:val="FF0000"/>
+              </w:rPr>
+              <w:t>int</w:t>
+            </w:r>
+            <w:proofErr w:type="spellEnd"/>
+            <w:r>
+              <w:rPr>
+                <w:color w:val="FF0000"/>
+              </w:rPr>
+              <w:t xml:space="preserve"> wert</w:t>
+            </w:r>
+            <w:r>
+              <w:rPr>
+                <w:color w:val="FF0000"/>
+              </w:rPr>
+              <w:t>Spieler2()</w:t>
+            </w:r>
+          </w:p>
+          <w:p>
+            <w:pPr>
+              <w:pStyle w:val="Listenabsatz"/>
+              <w:ind w:left="0"/>
+              <w:rPr>
+                <w:color w:val="FF0000"/>
+              </w:rPr>
+            </w:pPr>
+            <w:proofErr w:type="spellStart"/>
+            <w:r>
+              <w:rPr>
+                <w:color w:val="FF0000"/>
+              </w:rPr>
+              <w:t>int</w:t>
+            </w:r>
+            <w:proofErr w:type="spellEnd"/>
+            <w:r>
+              <w:rPr>
+                <w:color w:val="FF0000"/>
+              </w:rPr>
+              <w:t xml:space="preserve"> </w:t>
+            </w:r>
+            <w:proofErr w:type="spellStart"/>
+            <w:r>
+              <w:rPr>
+                <w:color w:val="FF0000"/>
+              </w:rPr>
+              <w:t>wert</w:t>
+            </w:r>
+            <w:r>
+              <w:rPr>
+                <w:color w:val="FF0000"/>
+              </w:rPr>
+              <w:t>Dealer</w:t>
+            </w:r>
+            <w:proofErr w:type="spellEnd"/>
+            <w:r>
+              <w:rPr>
+                <w:color w:val="FF0000"/>
+              </w:rPr>
+              <w:t>()</w:t>
+            </w:r>
+          </w:p>
+          <w:p>
+            <w:pPr>
+              <w:pStyle w:val="Listenabsatz"/>
+              <w:ind w:left="0"/>
+              <w:rPr>
+                <w:color w:val="FF0000"/>
+              </w:rPr>
+            </w:pPr>
+            <w:proofErr w:type="spellStart"/>
+            <w:r>
+              <w:rPr>
+                <w:color w:val="FF0000"/>
+              </w:rPr>
+              <w:t>bool</w:t>
+            </w:r>
+            <w:proofErr w:type="spellEnd"/>
+            <w:r>
+              <w:rPr>
+                <w:color w:val="FF0000"/>
+              </w:rPr>
+              <w:t xml:space="preserve"> check</w:t>
+            </w:r>
+            <w:r>
+              <w:rPr>
+                <w:color w:val="FF0000"/>
+              </w:rPr>
+              <w:t>BJ</w:t>
+            </w:r>
+            <w:r>
+              <w:rPr>
+                <w:color w:val="FF0000"/>
+              </w:rPr>
+              <w:t>Spieler1()</w:t>
+            </w:r>
+          </w:p>
+          <w:p>
+            <w:pPr>
+              <w:pStyle w:val="Listenabsatz"/>
+              <w:ind w:left="0"/>
+              <w:rPr>
+                <w:color w:val="FF0000"/>
+              </w:rPr>
+            </w:pPr>
+            <w:proofErr w:type="spellStart"/>
+            <w:r>
+              <w:rPr>
+                <w:color w:val="FF0000"/>
+              </w:rPr>
+              <w:t>bool</w:t>
+            </w:r>
+            <w:proofErr w:type="spellEnd"/>
+            <w:r>
+              <w:rPr>
+                <w:color w:val="FF0000"/>
+              </w:rPr>
+              <w:t xml:space="preserve"> check</w:t>
+            </w:r>
+            <w:r>
+              <w:rPr>
+                <w:color w:val="FF0000"/>
+              </w:rPr>
+              <w:t>BJ</w:t>
+            </w:r>
+            <w:r>
+              <w:rPr>
+                <w:color w:val="FF0000"/>
+              </w:rPr>
+              <w:t>Spieler2()</w:t>
+            </w:r>
+          </w:p>
+          <w:p>
+            <w:pPr>
+              <w:pStyle w:val="Listenabsatz"/>
+              <w:ind w:left="0"/>
+              <w:rPr>
+                <w:color w:val="FF0000"/>
+              </w:rPr>
+            </w:pPr>
+            <w:proofErr w:type="spellStart"/>
+            <w:r>
+              <w:rPr>
+                <w:color w:val="FF0000"/>
+              </w:rPr>
+              <w:t>bool</w:t>
+            </w:r>
+            <w:proofErr w:type="spellEnd"/>
+            <w:r>
+              <w:rPr>
+                <w:color w:val="FF0000"/>
+              </w:rPr>
+              <w:t xml:space="preserve"> </w:t>
+            </w:r>
+            <w:proofErr w:type="spellStart"/>
+            <w:r>
+              <w:rPr>
+                <w:color w:val="FF0000"/>
+              </w:rPr>
+              <w:t>check</w:t>
+            </w:r>
+            <w:r>
+              <w:rPr>
+                <w:color w:val="FF0000"/>
+              </w:rPr>
+              <w:t>BJ</w:t>
+            </w:r>
+            <w:r>
+              <w:rPr>
+                <w:color w:val="FF0000"/>
+              </w:rPr>
+              <w:t>Dealer</w:t>
+            </w:r>
+            <w:proofErr w:type="spellEnd"/>
+            <w:r>
+              <w:rPr>
+                <w:color w:val="FF0000"/>
+              </w:rPr>
+              <w:t>()</w:t>
+            </w:r>
+          </w:p>
+          <w:p>
+            <w:pPr>
+              <w:pStyle w:val="Listenabsatz"/>
+              <w:ind w:left="0"/>
+            </w:pPr>
+          </w:p>
+          <w:p>
+            <w:pPr>
+              <w:pStyle w:val="Listenabsatz"/>
+              <w:ind w:left="0"/>
+            </w:pPr>
+            <w:r>
+              <w:t>Attr.:</w:t>
+            </w:r>
+            <w:r>
+              <w:br/>
+            </w:r>
+            <w:proofErr w:type="spellStart"/>
+            <w:r>
+              <w:t>bool</w:t>
+            </w:r>
+            <w:proofErr w:type="spellEnd"/>
+            <w:r>
+              <w:t xml:space="preserve"> </w:t>
+            </w:r>
+            <w:proofErr w:type="spellStart"/>
+            <w:r>
+              <w:t>letzteRunde</w:t>
+            </w:r>
+            <w:proofErr w:type="spellEnd"/>
+          </w:p>
+          <w:p>
+            <w:pPr>
+              <w:pStyle w:val="Listenabsatz"/>
+              <w:ind w:left="0"/>
+            </w:pPr>
+          </w:p>
+          <w:p>
+            <w:pPr>
+              <w:pStyle w:val="Listenabsatz"/>
+              <w:ind w:left="0"/>
+            </w:pPr>
+          </w:p>
+        </w:tc>
+        <w:tc>
+          <w:tcPr>
+            <w:tcW w:w="5069" w:type="dxa"/>
+          </w:tcPr>
+          <w:p>
+            <w:pPr>
+              <w:pStyle w:val="Listenabsatz"/>
+              <w:ind w:left="0"/>
+            </w:pPr>
+            <w:r>
+              <w:t xml:space="preserve">Kartendeck: </w:t>
+            </w:r>
+            <w:proofErr w:type="spellStart"/>
+            <w:r>
+              <w:t>ArrayList</w:t>
+            </w:r>
+            <w:proofErr w:type="spellEnd"/>
+            <w:r>
+              <w:t xml:space="preserve"> mit 312 Karten</w:t>
+            </w:r>
+          </w:p>
+          <w:p>
+            <w:pPr>
+              <w:pStyle w:val="Listenabsatz"/>
+              <w:ind w:left="0"/>
+              <w:rPr>
+                <w:color w:val="FF0000"/>
+              </w:rPr>
+            </w:pPr>
+            <w:r>
+              <w:rPr>
+                <w:color w:val="FF0000"/>
+              </w:rPr>
+              <w:t xml:space="preserve">Hand Spieler1: </w:t>
+            </w:r>
+            <w:proofErr w:type="spellStart"/>
+            <w:r>
+              <w:rPr>
+                <w:color w:val="FF0000"/>
+              </w:rPr>
+              <w:t>ArrayList</w:t>
+            </w:r>
+            <w:proofErr w:type="spellEnd"/>
+            <w:r>
+              <w:rPr>
+                <w:color w:val="FF0000"/>
+              </w:rPr>
+              <w:t xml:space="preserve"> spieler1</w:t>
+            </w:r>
+          </w:p>
+          <w:p>
+            <w:pPr>
+              <w:pStyle w:val="Listenabsatz"/>
+              <w:ind w:left="0"/>
+              <w:rPr>
+                <w:color w:val="FF0000"/>
+              </w:rPr>
+            </w:pPr>
+            <w:r>
+              <w:rPr>
+                <w:color w:val="FF0000"/>
+              </w:rPr>
+              <w:t xml:space="preserve">Hand Spieler2: </w:t>
+            </w:r>
+            <w:proofErr w:type="spellStart"/>
+            <w:r>
+              <w:rPr>
+                <w:color w:val="FF0000"/>
+              </w:rPr>
+              <w:t>ArrayList</w:t>
+            </w:r>
+            <w:proofErr w:type="spellEnd"/>
+            <w:r>
+              <w:rPr>
+                <w:color w:val="FF0000"/>
+              </w:rPr>
+              <w:t xml:space="preserve"> spieler2</w:t>
+            </w:r>
+          </w:p>
+          <w:p>
+            <w:pPr>
+              <w:pStyle w:val="Listenabsatz"/>
+              <w:ind w:left="0"/>
+            </w:pPr>
+            <w:r>
+              <w:rPr>
+                <w:color w:val="FF0000"/>
+              </w:rPr>
+              <w:t xml:space="preserve">Hand Dealer: </w:t>
+            </w:r>
+            <w:proofErr w:type="spellStart"/>
+            <w:r>
+              <w:rPr>
+                <w:color w:val="FF0000"/>
+              </w:rPr>
+              <w:t>ArrayList</w:t>
+            </w:r>
+            <w:proofErr w:type="spellEnd"/>
+            <w:r>
+              <w:rPr>
+                <w:color w:val="FF0000"/>
+              </w:rPr>
+              <w:t xml:space="preserve"> </w:t>
+            </w:r>
+            <w:proofErr w:type="spellStart"/>
+            <w:r>
+              <w:rPr>
+                <w:color w:val="FF0000"/>
+              </w:rPr>
+              <w:t>d</w:t>
+            </w:r>
+            <w:r>
+              <w:rPr>
+                <w:color w:val="FF0000"/>
+              </w:rPr>
+              <w:t>ealer</w:t>
+            </w:r>
+            <w:proofErr w:type="spellEnd"/>
+          </w:p>
+        </w:tc>
+      </w:tr>
+      <w:tr>
+        <w:tc>
+          <w:tcPr>
+            <w:tcW w:w="1135" w:type="dxa"/>
+          </w:tcPr>
+          <w:p>
+            <w:pPr>
+              <w:pStyle w:val="Listenabsatz"/>
+              <w:ind w:left="0"/>
+            </w:pPr>
+            <w:r>
+              <w:t>Spieler</w:t>
+            </w:r>
+          </w:p>
+        </w:tc>
+        <w:tc>
+          <w:tcPr>
+            <w:tcW w:w="3118" w:type="dxa"/>
+          </w:tcPr>
+          <w:p>
+            <w:pPr>
+              <w:pStyle w:val="Listenabsatz"/>
+              <w:ind w:left="0"/>
+            </w:pPr>
+            <w:r>
+              <w:t>Spieler Konstruktor</w:t>
+            </w:r>
+          </w:p>
+          <w:p>
+            <w:pPr>
+              <w:pStyle w:val="Listenabsatz"/>
+              <w:ind w:left="0"/>
+              <w:rPr>
+                <w:color w:val="00B050"/>
+              </w:rPr>
+            </w:pPr>
+            <w:r>
+              <w:rPr>
+                <w:color w:val="00B050"/>
+              </w:rPr>
+              <w:t>Geldsetzen()</w:t>
+            </w:r>
+          </w:p>
+          <w:p>
+            <w:pPr>
+              <w:pStyle w:val="Listenabsatz"/>
+              <w:ind w:left="0"/>
+              <w:rPr>
+                <w:color w:val="00B050"/>
+              </w:rPr>
+            </w:pPr>
+            <w:proofErr w:type="spellStart"/>
+            <w:r>
+              <w:rPr>
+                <w:color w:val="00B050"/>
+              </w:rPr>
+              <w:t>addMoney</w:t>
+            </w:r>
+            <w:proofErr w:type="spellEnd"/>
+            <w:r>
+              <w:rPr>
+                <w:color w:val="00B050"/>
+              </w:rPr>
+              <w:t>()</w:t>
+            </w:r>
+          </w:p>
+          <w:p>
+            <w:pPr>
+              <w:pStyle w:val="Listenabsatz"/>
+              <w:ind w:left="0"/>
+              <w:rPr>
+                <w:color w:val="00B050"/>
+              </w:rPr>
+            </w:pPr>
+            <w:proofErr w:type="spellStart"/>
+            <w:r>
+              <w:rPr>
+                <w:color w:val="00B050"/>
+              </w:rPr>
+              <w:t>rmveMoney</w:t>
+            </w:r>
+            <w:proofErr w:type="spellEnd"/>
+            <w:r>
+              <w:rPr>
+                <w:color w:val="00B050"/>
+              </w:rPr>
+              <w:t>()</w:t>
+            </w:r>
+          </w:p>
+          <w:p>
+            <w:pPr>
+              <w:pStyle w:val="Listenabsatz"/>
+              <w:ind w:left="0"/>
+            </w:pPr>
+            <w:proofErr w:type="spellStart"/>
+            <w:r>
+              <w:t>hit</w:t>
+            </w:r>
+            <w:proofErr w:type="spellEnd"/>
+            <w:r>
+              <w:t>()</w:t>
+            </w:r>
+          </w:p>
+          <w:p>
+            <w:pPr>
+              <w:pStyle w:val="Listenabsatz"/>
+              <w:ind w:left="0"/>
+            </w:pPr>
+            <w:proofErr w:type="spellStart"/>
+            <w:r>
+              <w:t>stay</w:t>
+            </w:r>
+            <w:proofErr w:type="spellEnd"/>
+            <w:r>
+              <w:t>()</w:t>
+            </w:r>
+          </w:p>
+        </w:tc>
+        <w:tc>
+          <w:tcPr>
+            <w:tcW w:w="5069" w:type="dxa"/>
+          </w:tcPr>
+          <w:p>
+            <w:pPr>
+              <w:pStyle w:val="Listenabsatz"/>
+              <w:ind w:left="0"/>
+            </w:pPr>
+          </w:p>
+        </w:tc>
+      </w:tr>
+      <w:tr>
+        <w:tc>
+          <w:tcPr>
+            <w:tcW w:w="1135" w:type="dxa"/>
+          </w:tcPr>
+          <w:p>
+            <w:pPr>
+              <w:pStyle w:val="Listenabsatz"/>
+              <w:ind w:left="0"/>
+            </w:pPr>
+            <w:r>
+              <w:lastRenderedPageBreak/>
+              <w:t>Server</w:t>
+            </w:r>
+          </w:p>
+        </w:tc>
+        <w:tc>
+          <w:tcPr>
+            <w:tcW w:w="3118" w:type="dxa"/>
+          </w:tcPr>
+          <w:p>
+            <w:pPr>
+              <w:pStyle w:val="Listenabsatz"/>
+              <w:ind w:left="0"/>
+            </w:pPr>
+            <w:r>
+              <w:t>Socket erstellen</w:t>
+            </w:r>
+          </w:p>
+          <w:p>
+            <w:pPr>
+              <w:pStyle w:val="Listenabsatz"/>
+              <w:ind w:left="0"/>
+            </w:pPr>
+          </w:p>
+        </w:tc>
+        <w:tc>
+          <w:tcPr>
+            <w:tcW w:w="5069" w:type="dxa"/>
+          </w:tcPr>
+          <w:p>
+            <w:pPr>
+              <w:pStyle w:val="Listenabsatz"/>
+              <w:ind w:left="0"/>
+            </w:pPr>
+            <w:r>
+              <w:rPr>
+                <w:color w:val="0070C0"/>
+              </w:rPr>
+              <w:t>Main</w:t>
+            </w:r>
+          </w:p>
+        </w:tc>
+      </w:tr>
+      <w:tr>
+        <w:tc>
+          <w:tcPr>
+            <w:tcW w:w="1135" w:type="dxa"/>
+          </w:tcPr>
+          <w:p>
+            <w:pPr>
+              <w:pStyle w:val="Listenabsatz"/>
+              <w:ind w:left="0"/>
+            </w:pPr>
+            <w:r>
+              <w:t>Client</w:t>
+            </w:r>
+          </w:p>
+        </w:tc>
+        <w:tc>
+          <w:tcPr>
+            <w:tcW w:w="3118" w:type="dxa"/>
+          </w:tcPr>
+          <w:p>
+            <w:pPr>
+              <w:pStyle w:val="Listenabsatz"/>
+              <w:ind w:left="0"/>
+            </w:pPr>
+            <w:r>
+              <w:t>Verbindung suchen</w:t>
+            </w:r>
+          </w:p>
+        </w:tc>
+        <w:tc>
+          <w:tcPr>
+            <w:tcW w:w="5069" w:type="dxa"/>
+          </w:tcPr>
+          <w:p>
+            <w:pPr>
+              <w:pStyle w:val="Listenabsatz"/>
+              <w:ind w:left="0"/>
+            </w:pPr>
+            <w:r>
+              <w:rPr>
+                <w:color w:val="0070C0"/>
+              </w:rPr>
+              <w:t>Main</w:t>
+            </w:r>
+          </w:p>
+        </w:tc>
+      </w:tr>
+      <w:tr>
+        <w:tc>
+          <w:tcPr>
+            <w:tcW w:w="1135" w:type="dxa"/>
+          </w:tcPr>
+          <w:p>
+            <w:pPr>
+              <w:pStyle w:val="Listenabsatz"/>
+              <w:ind w:left="0"/>
+            </w:pPr>
+            <w:r>
+              <w:t>Karten</w:t>
+            </w:r>
+          </w:p>
+        </w:tc>
+        <w:tc>
+          <w:tcPr>
+            <w:tcW w:w="3118" w:type="dxa"/>
+          </w:tcPr>
+          <w:p>
+            <w:pPr>
+              <w:pStyle w:val="Listenabsatz"/>
+              <w:ind w:left="0"/>
+            </w:pPr>
+            <w:r>
+              <w:t>Konstruktor</w:t>
+            </w:r>
+          </w:p>
+          <w:p>
+            <w:pPr>
+              <w:pStyle w:val="Listenabsatz"/>
+              <w:ind w:left="0"/>
+            </w:pPr>
+            <w:proofErr w:type="spellStart"/>
+            <w:r>
+              <w:t>getFarbe</w:t>
+            </w:r>
+            <w:proofErr w:type="spellEnd"/>
+            <w:r>
+              <w:t>()</w:t>
+            </w:r>
+          </w:p>
+          <w:p>
+            <w:pPr>
+              <w:pStyle w:val="Listenabsatz"/>
+              <w:ind w:left="0"/>
+            </w:pPr>
+            <w:proofErr w:type="spellStart"/>
+            <w:r>
+              <w:t>getWert</w:t>
+            </w:r>
+            <w:proofErr w:type="spellEnd"/>
+            <w:r>
+              <w:t>()</w:t>
+            </w:r>
+          </w:p>
+          <w:p>
+            <w:pPr>
+              <w:pStyle w:val="Listenabsatz"/>
+              <w:ind w:left="0"/>
+            </w:pPr>
+            <w:proofErr w:type="spellStart"/>
+            <w:r>
+              <w:t>getName</w:t>
+            </w:r>
+            <w:proofErr w:type="spellEnd"/>
+            <w:r>
+              <w:t>()</w:t>
+            </w:r>
+          </w:p>
+        </w:tc>
+        <w:tc>
+          <w:tcPr>
+            <w:tcW w:w="5069" w:type="dxa"/>
+          </w:tcPr>
+          <w:p>
+            <w:pPr>
+              <w:pStyle w:val="Listenabsatz"/>
+              <w:ind w:left="0"/>
+            </w:pPr>
+          </w:p>
+        </w:tc>
+      </w:tr>
+    </w:tbl>
     <w:p>
       <w:pPr>
         <w:pStyle w:val="Listenabsatz"/>
         <w:ind w:left="1440"/>
       </w:pPr>
+    </w:p>
+    <w:p>
+      <w:pPr>
+        <w:pStyle w:val="Listenabsatz"/>
+        <w:ind w:left="1440"/>
+      </w:pPr>
+      <w:r>
+        <w:t>18    12     15</w:t>
+      </w:r>
+    </w:p>
+    <w:p>
+      <w:pPr>
+        <w:pStyle w:val="Listenabsatz"/>
+        <w:ind w:left="1440"/>
+      </w:pPr>
+    </w:p>
+    <w:p>
+      <w:pPr>
+        <w:pStyle w:val="Listenabsatz"/>
+        <w:ind w:left="1440"/>
+      </w:pPr>
+    </w:p>
+    <w:p>
+      <w:pPr>
+        <w:autoSpaceDE w:val="0"/>
+        <w:autoSpaceDN w:val="0"/>
+        <w:adjustRightInd w:val="0"/>
+        <w:spacing w:after="0" w:line="240" w:lineRule="auto"/>
+        <w:rPr>
+          <w:rFonts w:ascii="Consolas" w:hAnsi="Consolas" w:cs="Consolas"/>
+          <w:sz w:val="20"/>
+          <w:szCs w:val="20"/>
+        </w:rPr>
+      </w:pPr>
+      <w:r>
+        <w:rPr>
+          <w:rFonts w:ascii="Consolas" w:hAnsi="Consolas" w:cs="Consolas"/>
+          <w:color w:val="000000"/>
+          <w:sz w:val="20"/>
+          <w:szCs w:val="20"/>
+        </w:rPr>
+        <w:tab/>
+      </w:r>
+      <w:proofErr w:type="spellStart"/>
+      <w:r>
+        <w:rPr>
+          <w:rFonts w:ascii="Consolas" w:hAnsi="Consolas" w:cs="Consolas"/>
+          <w:b/>
+          <w:bCs/>
+          <w:color w:val="7F0055"/>
+          <w:sz w:val="20"/>
+          <w:szCs w:val="20"/>
+        </w:rPr>
+        <w:t>try</w:t>
+      </w:r>
+      <w:proofErr w:type="spellEnd"/>
+      <w:r>
+        <w:rPr>
+          <w:rFonts w:ascii="Consolas" w:hAnsi="Consolas" w:cs="Consolas"/>
+          <w:color w:val="000000"/>
+          <w:sz w:val="20"/>
+          <w:szCs w:val="20"/>
+        </w:rPr>
+        <w:t xml:space="preserve"> {</w:t>
+      </w:r>
+    </w:p>
+    <w:p>
+      <w:pPr>
+        <w:autoSpaceDE w:val="0"/>
+        <w:autoSpaceDN w:val="0"/>
+        <w:adjustRightInd w:val="0"/>
+        <w:spacing w:after="0" w:line="240" w:lineRule="auto"/>
+        <w:rPr>
+          <w:rFonts w:ascii="Consolas" w:hAnsi="Consolas" w:cs="Consolas"/>
+          <w:sz w:val="20"/>
+          <w:szCs w:val="20"/>
+        </w:rPr>
+      </w:pPr>
+      <w:r>
+        <w:rPr>
+          <w:rFonts w:ascii="Consolas" w:hAnsi="Consolas" w:cs="Consolas"/>
+          <w:color w:val="000000"/>
+          <w:sz w:val="20"/>
+          <w:szCs w:val="20"/>
+        </w:rPr>
+        <w:tab/>
+      </w:r>
+      <w:r>
+        <w:rPr>
+          <w:rFonts w:ascii="Consolas" w:hAnsi="Consolas" w:cs="Consolas"/>
+          <w:color w:val="000000"/>
+          <w:sz w:val="20"/>
+          <w:szCs w:val="20"/>
+        </w:rPr>
+        <w:tab/>
+      </w:r>
+      <w:r>
+        <w:rPr>
+          <w:rFonts w:ascii="Consolas" w:hAnsi="Consolas" w:cs="Consolas"/>
+          <w:color w:val="000000"/>
+          <w:sz w:val="20"/>
+          <w:szCs w:val="20"/>
+        </w:rPr>
+        <w:tab/>
+      </w:r>
+      <w:proofErr w:type="spellStart"/>
+      <w:r>
+        <w:rPr>
+          <w:rFonts w:ascii="Consolas" w:hAnsi="Consolas" w:cs="Consolas"/>
+          <w:color w:val="0000C0"/>
+          <w:sz w:val="20"/>
+          <w:szCs w:val="20"/>
+        </w:rPr>
+        <w:t>dos</w:t>
+      </w:r>
+      <w:r>
+        <w:rPr>
+          <w:rFonts w:ascii="Consolas" w:hAnsi="Consolas" w:cs="Consolas"/>
+          <w:color w:val="000000"/>
+          <w:sz w:val="20"/>
+          <w:szCs w:val="20"/>
+        </w:rPr>
+        <w:t>.writeBoolean</w:t>
+      </w:r>
+      <w:proofErr w:type="spellEnd"/>
+      <w:r>
+        <w:rPr>
+          <w:rFonts w:ascii="Consolas" w:hAnsi="Consolas" w:cs="Consolas"/>
+          <w:color w:val="000000"/>
+          <w:sz w:val="20"/>
+          <w:szCs w:val="20"/>
+        </w:rPr>
+        <w:t>(</w:t>
+      </w:r>
+      <w:r>
+        <w:rPr>
+          <w:rFonts w:ascii="Consolas" w:hAnsi="Consolas" w:cs="Consolas"/>
+          <w:color w:val="6A3E3E"/>
+          <w:sz w:val="20"/>
+          <w:szCs w:val="20"/>
+        </w:rPr>
+        <w:t>server</w:t>
+      </w:r>
+      <w:r>
+        <w:rPr>
+          <w:rFonts w:ascii="Consolas" w:hAnsi="Consolas" w:cs="Consolas"/>
+          <w:color w:val="000000"/>
+          <w:sz w:val="20"/>
+          <w:szCs w:val="20"/>
+        </w:rPr>
+        <w:t>.</w:t>
+      </w:r>
+      <w:r>
+        <w:rPr>
+          <w:rFonts w:ascii="Consolas" w:hAnsi="Consolas" w:cs="Consolas"/>
+          <w:color w:val="0000C0"/>
+          <w:sz w:val="20"/>
+          <w:szCs w:val="20"/>
+        </w:rPr>
+        <w:t>winSpieler2</w:t>
+      </w:r>
+      <w:r>
+        <w:rPr>
+          <w:rFonts w:ascii="Consolas" w:hAnsi="Consolas" w:cs="Consolas"/>
+          <w:color w:val="000000"/>
+          <w:sz w:val="20"/>
+          <w:szCs w:val="20"/>
+        </w:rPr>
+        <w:t>);</w:t>
+      </w:r>
+    </w:p>
+    <w:p>
+      <w:pPr>
+        <w:autoSpaceDE w:val="0"/>
+        <w:autoSpaceDN w:val="0"/>
+        <w:adjustRightInd w:val="0"/>
+        <w:spacing w:after="0" w:line="240" w:lineRule="auto"/>
+        <w:rPr>
+          <w:rFonts w:ascii="Consolas" w:hAnsi="Consolas" w:cs="Consolas"/>
+          <w:sz w:val="20"/>
+          <w:szCs w:val="20"/>
+        </w:rPr>
+      </w:pPr>
+      <w:r>
+        <w:rPr>
+          <w:rFonts w:ascii="Consolas" w:hAnsi="Consolas" w:cs="Consolas"/>
+          <w:color w:val="000000"/>
+          <w:sz w:val="20"/>
+          <w:szCs w:val="20"/>
+        </w:rPr>
+        <w:tab/>
+      </w:r>
+      <w:r>
+        <w:rPr>
+          <w:rFonts w:ascii="Consolas" w:hAnsi="Consolas" w:cs="Consolas"/>
+          <w:color w:val="000000"/>
+          <w:sz w:val="20"/>
+          <w:szCs w:val="20"/>
+        </w:rPr>
+        <w:tab/>
+        <w:t xml:space="preserve">} </w:t>
+      </w:r>
+      <w:r>
+        <w:rPr>
+          <w:rFonts w:ascii="Consolas" w:hAnsi="Consolas" w:cs="Consolas"/>
+          <w:b/>
+          <w:bCs/>
+          <w:color w:val="7F0055"/>
+          <w:sz w:val="20"/>
+          <w:szCs w:val="20"/>
+        </w:rPr>
+        <w:t>catch</w:t>
+      </w:r>
+      <w:r>
+        <w:rPr>
+          <w:rFonts w:ascii="Consolas" w:hAnsi="Consolas" w:cs="Consolas"/>
+          <w:color w:val="000000"/>
+          <w:sz w:val="20"/>
+          <w:szCs w:val="20"/>
+        </w:rPr>
+        <w:t xml:space="preserve"> (</w:t>
+      </w:r>
+      <w:proofErr w:type="spellStart"/>
+      <w:r>
+        <w:rPr>
+          <w:rFonts w:ascii="Consolas" w:hAnsi="Consolas" w:cs="Consolas"/>
+          <w:color w:val="000000"/>
+          <w:sz w:val="20"/>
+          <w:szCs w:val="20"/>
+        </w:rPr>
+        <w:t>IOException</w:t>
+      </w:r>
+      <w:proofErr w:type="spellEnd"/>
+      <w:r>
+        <w:rPr>
+          <w:rFonts w:ascii="Consolas" w:hAnsi="Consolas" w:cs="Consolas"/>
+          <w:color w:val="000000"/>
+          <w:sz w:val="20"/>
+          <w:szCs w:val="20"/>
+        </w:rPr>
+        <w:t xml:space="preserve"> </w:t>
+      </w:r>
+      <w:r>
+        <w:rPr>
+          <w:rFonts w:ascii="Consolas" w:hAnsi="Consolas" w:cs="Consolas"/>
+          <w:color w:val="6A3E3E"/>
+          <w:sz w:val="20"/>
+          <w:szCs w:val="20"/>
+        </w:rPr>
+        <w:t>e</w:t>
+      </w:r>
+      <w:r>
+        <w:rPr>
+          <w:rFonts w:ascii="Consolas" w:hAnsi="Consolas" w:cs="Consolas"/>
+          <w:color w:val="000000"/>
+          <w:sz w:val="20"/>
+          <w:szCs w:val="20"/>
+        </w:rPr>
+        <w:t>) {</w:t>
+      </w:r>
+    </w:p>
+    <w:p>
+      <w:pPr>
+        <w:autoSpaceDE w:val="0"/>
+        <w:autoSpaceDN w:val="0"/>
+        <w:adjustRightInd w:val="0"/>
+        <w:spacing w:after="0" w:line="240" w:lineRule="auto"/>
+        <w:rPr>
+          <w:rFonts w:ascii="Consolas" w:hAnsi="Consolas" w:cs="Consolas"/>
+          <w:sz w:val="20"/>
+          <w:szCs w:val="20"/>
+        </w:rPr>
+      </w:pPr>
+      <w:r>
+        <w:rPr>
+          <w:rFonts w:ascii="Consolas" w:hAnsi="Consolas" w:cs="Consolas"/>
+          <w:color w:val="000000"/>
+          <w:sz w:val="20"/>
+          <w:szCs w:val="20"/>
+        </w:rPr>
+        <w:tab/>
+      </w:r>
+      <w:r>
+        <w:rPr>
+          <w:rFonts w:ascii="Consolas" w:hAnsi="Consolas" w:cs="Consolas"/>
+          <w:color w:val="000000"/>
+          <w:sz w:val="20"/>
+          <w:szCs w:val="20"/>
+        </w:rPr>
+        <w:tab/>
+      </w:r>
+      <w:r>
+        <w:rPr>
+          <w:rFonts w:ascii="Consolas" w:hAnsi="Consolas" w:cs="Consolas"/>
+          <w:color w:val="000000"/>
+          <w:sz w:val="20"/>
+          <w:szCs w:val="20"/>
+        </w:rPr>
+        <w:tab/>
+      </w:r>
+      <w:r>
+        <w:rPr>
+          <w:rFonts w:ascii="Consolas" w:hAnsi="Consolas" w:cs="Consolas"/>
+          <w:color w:val="3F7F5F"/>
+          <w:sz w:val="20"/>
+          <w:szCs w:val="20"/>
+        </w:rPr>
+        <w:t xml:space="preserve">// </w:t>
+      </w:r>
+      <w:r>
+        <w:rPr>
+          <w:rFonts w:ascii="Consolas" w:hAnsi="Consolas" w:cs="Consolas"/>
+          <w:b/>
+          <w:bCs/>
+          <w:color w:val="7F9FBF"/>
+          <w:sz w:val="20"/>
+          <w:szCs w:val="20"/>
+        </w:rPr>
+        <w:t>TODO</w:t>
+      </w:r>
+      <w:r>
+        <w:rPr>
+          <w:rFonts w:ascii="Consolas" w:hAnsi="Consolas" w:cs="Consolas"/>
+          <w:color w:val="3F7F5F"/>
+          <w:sz w:val="20"/>
+          <w:szCs w:val="20"/>
+        </w:rPr>
+        <w:t xml:space="preserve"> Auto-</w:t>
+      </w:r>
+      <w:proofErr w:type="spellStart"/>
+      <w:r>
+        <w:rPr>
+          <w:rFonts w:ascii="Consolas" w:hAnsi="Consolas" w:cs="Consolas"/>
+          <w:color w:val="3F7F5F"/>
+          <w:sz w:val="20"/>
+          <w:szCs w:val="20"/>
+        </w:rPr>
+        <w:t>generated</w:t>
+      </w:r>
+      <w:proofErr w:type="spellEnd"/>
+      <w:r>
+        <w:rPr>
+          <w:rFonts w:ascii="Consolas" w:hAnsi="Consolas" w:cs="Consolas"/>
+          <w:color w:val="3F7F5F"/>
+          <w:sz w:val="20"/>
+          <w:szCs w:val="20"/>
+        </w:rPr>
+        <w:t xml:space="preserve"> catch block</w:t>
+      </w:r>
+    </w:p>
+    <w:p>
+      <w:pPr>
+        <w:autoSpaceDE w:val="0"/>
+        <w:autoSpaceDN w:val="0"/>
+        <w:adjustRightInd w:val="0"/>
+        <w:spacing w:after="0" w:line="240" w:lineRule="auto"/>
+        <w:rPr>
+          <w:rFonts w:ascii="Consolas" w:hAnsi="Consolas" w:cs="Consolas"/>
+          <w:sz w:val="20"/>
+          <w:szCs w:val="20"/>
+        </w:rPr>
+      </w:pPr>
+      <w:r>
+        <w:rPr>
+          <w:rFonts w:ascii="Consolas" w:hAnsi="Consolas" w:cs="Consolas"/>
+          <w:color w:val="000000"/>
+          <w:sz w:val="20"/>
+          <w:szCs w:val="20"/>
+        </w:rPr>
+        <w:tab/>
+      </w:r>
+      <w:r>
+        <w:rPr>
+          <w:rFonts w:ascii="Consolas" w:hAnsi="Consolas" w:cs="Consolas"/>
+          <w:color w:val="000000"/>
+          <w:sz w:val="20"/>
+          <w:szCs w:val="20"/>
+        </w:rPr>
+        <w:tab/>
+      </w:r>
+      <w:r>
+        <w:rPr>
+          <w:rFonts w:ascii="Consolas" w:hAnsi="Consolas" w:cs="Consolas"/>
+          <w:color w:val="000000"/>
+          <w:sz w:val="20"/>
+          <w:szCs w:val="20"/>
+        </w:rPr>
+        <w:tab/>
+      </w:r>
+      <w:proofErr w:type="spellStart"/>
+      <w:r>
+        <w:rPr>
+          <w:rFonts w:ascii="Consolas" w:hAnsi="Consolas" w:cs="Consolas"/>
+          <w:color w:val="6A3E3E"/>
+          <w:sz w:val="20"/>
+          <w:szCs w:val="20"/>
+        </w:rPr>
+        <w:t>e</w:t>
+      </w:r>
+      <w:r>
+        <w:rPr>
+          <w:rFonts w:ascii="Consolas" w:hAnsi="Consolas" w:cs="Consolas"/>
+          <w:color w:val="000000"/>
+          <w:sz w:val="20"/>
+          <w:szCs w:val="20"/>
+        </w:rPr>
+        <w:t>.printStackTrace</w:t>
+      </w:r>
+      <w:proofErr w:type="spellEnd"/>
+      <w:r>
+        <w:rPr>
+          <w:rFonts w:ascii="Consolas" w:hAnsi="Consolas" w:cs="Consolas"/>
+          <w:color w:val="000000"/>
+          <w:sz w:val="20"/>
+          <w:szCs w:val="20"/>
+        </w:rPr>
+        <w:t>();</w:t>
+      </w:r>
+    </w:p>
+    <w:p>
+      <w:pPr>
+        <w:autoSpaceDE w:val="0"/>
+        <w:autoSpaceDN w:val="0"/>
+        <w:adjustRightInd w:val="0"/>
+        <w:spacing w:after="0" w:line="240" w:lineRule="auto"/>
+        <w:rPr>
+          <w:rFonts w:ascii="Consolas" w:hAnsi="Consolas" w:cs="Consolas"/>
+          <w:sz w:val="20"/>
+          <w:szCs w:val="20"/>
+        </w:rPr>
+      </w:pPr>
+      <w:r>
+        <w:rPr>
+          <w:rFonts w:ascii="Consolas" w:hAnsi="Consolas" w:cs="Consolas"/>
+          <w:color w:val="000000"/>
+          <w:sz w:val="20"/>
+          <w:szCs w:val="20"/>
+        </w:rPr>
+        <w:tab/>
+      </w:r>
+      <w:r>
+        <w:rPr>
+          <w:rFonts w:ascii="Consolas" w:hAnsi="Consolas" w:cs="Consolas"/>
+          <w:color w:val="000000"/>
+          <w:sz w:val="20"/>
+          <w:szCs w:val="20"/>
+        </w:rPr>
+        <w:tab/>
+        <w:t>}</w:t>
+      </w:r>
+      <w:bookmarkStart w:id="0" w:name="_GoBack"/>
+      <w:bookmarkEnd w:id="0"/>
+    </w:p>
+    <w:p>
+      <w:pPr>
+        <w:autoSpaceDE w:val="0"/>
+        <w:autoSpaceDN w:val="0"/>
+        <w:adjustRightInd w:val="0"/>
+        <w:spacing w:after="0" w:line="240" w:lineRule="auto"/>
+        <w:rPr>
+          <w:rFonts w:ascii="Consolas" w:hAnsi="Consolas" w:cs="Consolas"/>
+          <w:sz w:val="20"/>
+          <w:szCs w:val="20"/>
+        </w:rPr>
+      </w:pPr>
+      <w:r>
+        <w:rPr>
+          <w:rFonts w:ascii="Consolas" w:hAnsi="Consolas" w:cs="Consolas"/>
+          <w:color w:val="000000"/>
+          <w:sz w:val="20"/>
+          <w:szCs w:val="20"/>
+        </w:rPr>
+        <w:tab/>
+      </w:r>
+      <w:r>
+        <w:rPr>
+          <w:rFonts w:ascii="Consolas" w:hAnsi="Consolas" w:cs="Consolas"/>
+          <w:color w:val="000000"/>
+          <w:sz w:val="20"/>
+          <w:szCs w:val="20"/>
+        </w:rPr>
+        <w:tab/>
+      </w:r>
+      <w:proofErr w:type="spellStart"/>
+      <w:r>
+        <w:rPr>
+          <w:rFonts w:ascii="Consolas" w:hAnsi="Consolas" w:cs="Consolas"/>
+          <w:b/>
+          <w:bCs/>
+          <w:color w:val="7F0055"/>
+          <w:sz w:val="20"/>
+          <w:szCs w:val="20"/>
+        </w:rPr>
+        <w:t>try</w:t>
+      </w:r>
+      <w:proofErr w:type="spellEnd"/>
+      <w:r>
+        <w:rPr>
+          <w:rFonts w:ascii="Consolas" w:hAnsi="Consolas" w:cs="Consolas"/>
+          <w:color w:val="000000"/>
+          <w:sz w:val="20"/>
+          <w:szCs w:val="20"/>
+        </w:rPr>
+        <w:t xml:space="preserve"> {</w:t>
+      </w:r>
+    </w:p>
+    <w:p>
+      <w:pPr>
+        <w:autoSpaceDE w:val="0"/>
+        <w:autoSpaceDN w:val="0"/>
+        <w:adjustRightInd w:val="0"/>
+        <w:spacing w:after="0" w:line="240" w:lineRule="auto"/>
+        <w:rPr>
+          <w:rFonts w:ascii="Consolas" w:hAnsi="Consolas" w:cs="Consolas"/>
+          <w:sz w:val="20"/>
+          <w:szCs w:val="20"/>
+        </w:rPr>
+      </w:pPr>
+      <w:r>
+        <w:rPr>
+          <w:rFonts w:ascii="Consolas" w:hAnsi="Consolas" w:cs="Consolas"/>
+          <w:color w:val="000000"/>
+          <w:sz w:val="20"/>
+          <w:szCs w:val="20"/>
+        </w:rPr>
+        <w:tab/>
+      </w:r>
+      <w:r>
+        <w:rPr>
+          <w:rFonts w:ascii="Consolas" w:hAnsi="Consolas" w:cs="Consolas"/>
+          <w:color w:val="000000"/>
+          <w:sz w:val="20"/>
+          <w:szCs w:val="20"/>
+        </w:rPr>
+        <w:tab/>
+      </w:r>
+      <w:r>
+        <w:rPr>
+          <w:rFonts w:ascii="Consolas" w:hAnsi="Consolas" w:cs="Consolas"/>
+          <w:color w:val="000000"/>
+          <w:sz w:val="20"/>
+          <w:szCs w:val="20"/>
+        </w:rPr>
+        <w:tab/>
+      </w:r>
+      <w:proofErr w:type="spellStart"/>
+      <w:r>
+        <w:rPr>
+          <w:rFonts w:ascii="Consolas" w:hAnsi="Consolas" w:cs="Consolas"/>
+          <w:color w:val="0000C0"/>
+          <w:sz w:val="20"/>
+          <w:szCs w:val="20"/>
+        </w:rPr>
+        <w:t>dos</w:t>
+      </w:r>
+      <w:r>
+        <w:rPr>
+          <w:rFonts w:ascii="Consolas" w:hAnsi="Consolas" w:cs="Consolas"/>
+          <w:color w:val="000000"/>
+          <w:sz w:val="20"/>
+          <w:szCs w:val="20"/>
+        </w:rPr>
+        <w:t>.writeBoolean</w:t>
+      </w:r>
+      <w:proofErr w:type="spellEnd"/>
+      <w:r>
+        <w:rPr>
+          <w:rFonts w:ascii="Consolas" w:hAnsi="Consolas" w:cs="Consolas"/>
+          <w:color w:val="000000"/>
+          <w:sz w:val="20"/>
+          <w:szCs w:val="20"/>
+        </w:rPr>
+        <w:t>(</w:t>
+      </w:r>
+      <w:r>
+        <w:rPr>
+          <w:rFonts w:ascii="Consolas" w:hAnsi="Consolas" w:cs="Consolas"/>
+          <w:color w:val="6A3E3E"/>
+          <w:sz w:val="20"/>
+          <w:szCs w:val="20"/>
+        </w:rPr>
+        <w:t>server</w:t>
+      </w:r>
+      <w:r>
+        <w:rPr>
+          <w:rFonts w:ascii="Consolas" w:hAnsi="Consolas" w:cs="Consolas"/>
+          <w:color w:val="000000"/>
+          <w:sz w:val="20"/>
+          <w:szCs w:val="20"/>
+        </w:rPr>
+        <w:t>.</w:t>
+      </w:r>
+      <w:r>
+        <w:rPr>
+          <w:rFonts w:ascii="Consolas" w:hAnsi="Consolas" w:cs="Consolas"/>
+          <w:color w:val="0000C0"/>
+          <w:sz w:val="20"/>
+          <w:szCs w:val="20"/>
+          <w:shd w:val="clear" w:color="auto" w:fill="D4D4D4"/>
+        </w:rPr>
+        <w:t>loseSpieler2</w:t>
+      </w:r>
+      <w:r>
+        <w:rPr>
+          <w:rFonts w:ascii="Consolas" w:hAnsi="Consolas" w:cs="Consolas"/>
+          <w:color w:val="000000"/>
+          <w:sz w:val="20"/>
+          <w:szCs w:val="20"/>
+        </w:rPr>
+        <w:t>);</w:t>
+      </w:r>
+    </w:p>
+    <w:p>
+      <w:pPr>
+        <w:autoSpaceDE w:val="0"/>
+        <w:autoSpaceDN w:val="0"/>
+        <w:adjustRightInd w:val="0"/>
+        <w:spacing w:after="0" w:line="240" w:lineRule="auto"/>
+        <w:rPr>
+          <w:rFonts w:ascii="Consolas" w:hAnsi="Consolas" w:cs="Consolas"/>
+          <w:sz w:val="20"/>
+          <w:szCs w:val="20"/>
+        </w:rPr>
+      </w:pPr>
+      <w:r>
+        <w:rPr>
+          <w:rFonts w:ascii="Consolas" w:hAnsi="Consolas" w:cs="Consolas"/>
+          <w:color w:val="000000"/>
+          <w:sz w:val="20"/>
+          <w:szCs w:val="20"/>
+        </w:rPr>
+        <w:tab/>
+      </w:r>
+      <w:r>
+        <w:rPr>
+          <w:rFonts w:ascii="Consolas" w:hAnsi="Consolas" w:cs="Consolas"/>
+          <w:color w:val="000000"/>
+          <w:sz w:val="20"/>
+          <w:szCs w:val="20"/>
+        </w:rPr>
+        <w:tab/>
+        <w:t xml:space="preserve">} </w:t>
+      </w:r>
+      <w:r>
+        <w:rPr>
+          <w:rFonts w:ascii="Consolas" w:hAnsi="Consolas" w:cs="Consolas"/>
+          <w:b/>
+          <w:bCs/>
+          <w:color w:val="7F0055"/>
+          <w:sz w:val="20"/>
+          <w:szCs w:val="20"/>
+        </w:rPr>
+        <w:t>catch</w:t>
+      </w:r>
+      <w:r>
+        <w:rPr>
+          <w:rFonts w:ascii="Consolas" w:hAnsi="Consolas" w:cs="Consolas"/>
+          <w:color w:val="000000"/>
+          <w:sz w:val="20"/>
+          <w:szCs w:val="20"/>
+        </w:rPr>
+        <w:t xml:space="preserve"> (</w:t>
+      </w:r>
+      <w:proofErr w:type="spellStart"/>
+      <w:r>
+        <w:rPr>
+          <w:rFonts w:ascii="Consolas" w:hAnsi="Consolas" w:cs="Consolas"/>
+          <w:color w:val="000000"/>
+          <w:sz w:val="20"/>
+          <w:szCs w:val="20"/>
+        </w:rPr>
+        <w:t>IOException</w:t>
+      </w:r>
+      <w:proofErr w:type="spellEnd"/>
+      <w:r>
+        <w:rPr>
+          <w:rFonts w:ascii="Consolas" w:hAnsi="Consolas" w:cs="Consolas"/>
+          <w:color w:val="000000"/>
+          <w:sz w:val="20"/>
+          <w:szCs w:val="20"/>
+        </w:rPr>
+        <w:t xml:space="preserve"> </w:t>
+      </w:r>
+      <w:r>
+        <w:rPr>
+          <w:rFonts w:ascii="Consolas" w:hAnsi="Consolas" w:cs="Consolas"/>
+          <w:color w:val="6A3E3E"/>
+          <w:sz w:val="20"/>
+          <w:szCs w:val="20"/>
+        </w:rPr>
+        <w:t>e</w:t>
+      </w:r>
+      <w:r>
+        <w:rPr>
+          <w:rFonts w:ascii="Consolas" w:hAnsi="Consolas" w:cs="Consolas"/>
+          <w:color w:val="000000"/>
+          <w:sz w:val="20"/>
+          <w:szCs w:val="20"/>
+        </w:rPr>
+        <w:t>) {</w:t>
+      </w:r>
+    </w:p>
+    <w:p>
+      <w:pPr>
+        <w:autoSpaceDE w:val="0"/>
+        <w:autoSpaceDN w:val="0"/>
+        <w:adjustRightInd w:val="0"/>
+        <w:spacing w:after="0" w:line="240" w:lineRule="auto"/>
+        <w:rPr>
+          <w:rFonts w:ascii="Consolas" w:hAnsi="Consolas" w:cs="Consolas"/>
+          <w:sz w:val="20"/>
+          <w:szCs w:val="20"/>
+        </w:rPr>
+      </w:pPr>
+      <w:r>
+        <w:rPr>
+          <w:rFonts w:ascii="Consolas" w:hAnsi="Consolas" w:cs="Consolas"/>
+          <w:color w:val="000000"/>
+          <w:sz w:val="20"/>
+          <w:szCs w:val="20"/>
+        </w:rPr>
+        <w:tab/>
+      </w:r>
+      <w:r>
+        <w:rPr>
+          <w:rFonts w:ascii="Consolas" w:hAnsi="Consolas" w:cs="Consolas"/>
+          <w:color w:val="000000"/>
+          <w:sz w:val="20"/>
+          <w:szCs w:val="20"/>
+        </w:rPr>
+        <w:tab/>
+      </w:r>
+      <w:r>
+        <w:rPr>
+          <w:rFonts w:ascii="Consolas" w:hAnsi="Consolas" w:cs="Consolas"/>
+          <w:color w:val="000000"/>
+          <w:sz w:val="20"/>
+          <w:szCs w:val="20"/>
+        </w:rPr>
+        <w:tab/>
+      </w:r>
+      <w:r>
+        <w:rPr>
+          <w:rFonts w:ascii="Consolas" w:hAnsi="Consolas" w:cs="Consolas"/>
+          <w:color w:val="3F7F5F"/>
+          <w:sz w:val="20"/>
+          <w:szCs w:val="20"/>
+        </w:rPr>
+        <w:t xml:space="preserve">// </w:t>
+      </w:r>
+      <w:r>
+        <w:rPr>
+          <w:rFonts w:ascii="Consolas" w:hAnsi="Consolas" w:cs="Consolas"/>
+          <w:b/>
+          <w:bCs/>
+          <w:color w:val="7F9FBF"/>
+          <w:sz w:val="20"/>
+          <w:szCs w:val="20"/>
+        </w:rPr>
+        <w:t>TODO</w:t>
+      </w:r>
+      <w:r>
+        <w:rPr>
+          <w:rFonts w:ascii="Consolas" w:hAnsi="Consolas" w:cs="Consolas"/>
+          <w:color w:val="3F7F5F"/>
+          <w:sz w:val="20"/>
+          <w:szCs w:val="20"/>
+        </w:rPr>
+        <w:t xml:space="preserve"> Auto-</w:t>
+      </w:r>
+      <w:proofErr w:type="spellStart"/>
+      <w:r>
+        <w:rPr>
+          <w:rFonts w:ascii="Consolas" w:hAnsi="Consolas" w:cs="Consolas"/>
+          <w:color w:val="3F7F5F"/>
+          <w:sz w:val="20"/>
+          <w:szCs w:val="20"/>
+        </w:rPr>
+        <w:t>generated</w:t>
+      </w:r>
+      <w:proofErr w:type="spellEnd"/>
+      <w:r>
+        <w:rPr>
+          <w:rFonts w:ascii="Consolas" w:hAnsi="Consolas" w:cs="Consolas"/>
+          <w:color w:val="3F7F5F"/>
+          <w:sz w:val="20"/>
+          <w:szCs w:val="20"/>
+        </w:rPr>
+        <w:t xml:space="preserve"> catch block</w:t>
+      </w:r>
+    </w:p>
+    <w:p>
+      <w:pPr>
+        <w:autoSpaceDE w:val="0"/>
+        <w:autoSpaceDN w:val="0"/>
+        <w:adjustRightInd w:val="0"/>
+        <w:spacing w:after="0" w:line="240" w:lineRule="auto"/>
+        <w:rPr>
+          <w:rFonts w:ascii="Consolas" w:hAnsi="Consolas" w:cs="Consolas"/>
+          <w:sz w:val="20"/>
+          <w:szCs w:val="20"/>
+        </w:rPr>
+      </w:pPr>
+      <w:r>
+        <w:rPr>
+          <w:rFonts w:ascii="Consolas" w:hAnsi="Consolas" w:cs="Consolas"/>
+          <w:color w:val="000000"/>
+          <w:sz w:val="20"/>
+          <w:szCs w:val="20"/>
+        </w:rPr>
+        <w:tab/>
+      </w:r>
+      <w:r>
+        <w:rPr>
+          <w:rFonts w:ascii="Consolas" w:hAnsi="Consolas" w:cs="Consolas"/>
+          <w:color w:val="000000"/>
+          <w:sz w:val="20"/>
+          <w:szCs w:val="20"/>
+        </w:rPr>
+        <w:tab/>
+      </w:r>
+      <w:r>
+        <w:rPr>
+          <w:rFonts w:ascii="Consolas" w:hAnsi="Consolas" w:cs="Consolas"/>
+          <w:color w:val="000000"/>
+          <w:sz w:val="20"/>
+          <w:szCs w:val="20"/>
+        </w:rPr>
+        <w:tab/>
+      </w:r>
+      <w:proofErr w:type="spellStart"/>
+      <w:r>
+        <w:rPr>
+          <w:rFonts w:ascii="Consolas" w:hAnsi="Consolas" w:cs="Consolas"/>
+          <w:color w:val="6A3E3E"/>
+          <w:sz w:val="20"/>
+          <w:szCs w:val="20"/>
+        </w:rPr>
+        <w:t>e</w:t>
+      </w:r>
+      <w:r>
+        <w:rPr>
+          <w:rFonts w:ascii="Consolas" w:hAnsi="Consolas" w:cs="Consolas"/>
+          <w:color w:val="000000"/>
+          <w:sz w:val="20"/>
+          <w:szCs w:val="20"/>
+        </w:rPr>
+        <w:t>.printStackTrace</w:t>
+      </w:r>
+      <w:proofErr w:type="spellEnd"/>
+      <w:r>
+        <w:rPr>
+          <w:rFonts w:ascii="Consolas" w:hAnsi="Consolas" w:cs="Consolas"/>
+          <w:color w:val="000000"/>
+          <w:sz w:val="20"/>
+          <w:szCs w:val="20"/>
+        </w:rPr>
+        <w:t>();</w:t>
+      </w:r>
+    </w:p>
+    <w:p>
+      <w:pPr>
+        <w:pStyle w:val="Listenabsatz"/>
+        <w:ind w:left="1440"/>
+      </w:pPr>
+      <w:r>
+        <w:rPr>
+          <w:rFonts w:ascii="Consolas" w:hAnsi="Consolas" w:cs="Consolas"/>
+          <w:color w:val="000000"/>
+          <w:sz w:val="20"/>
+          <w:szCs w:val="20"/>
+        </w:rPr>
+        <w:tab/>
+      </w:r>
+      <w:r>
+        <w:rPr>
+          <w:rFonts w:ascii="Consolas" w:hAnsi="Consolas" w:cs="Consolas"/>
+          <w:color w:val="000000"/>
+          <w:sz w:val="20"/>
+          <w:szCs w:val="20"/>
+        </w:rPr>
+        <w:tab/>
+        <w:t>}</w:t>
+      </w:r>
     </w:p>
     <w:sectPr>
       <w:pgSz w:w="11906" w:h="16838"/>
@@ -1576,7 +3381,7 @@
   <w:style w:type="paragraph" w:default="1" w:styleId="Standard">
     <w:name w:val="Normal"/>
     <w:qFormat/>
-    <w:rsid w:val="007A7F9B"/>
+    <w:rsid w:val="003670FC"/>
   </w:style>
   <w:style w:type="character" w:default="1" w:styleId="Absatz-Standardschriftart">
     <w:name w:val="Default Paragraph Font"/>
@@ -1797,7 +3602,7 @@
   <w:style w:type="paragraph" w:default="1" w:styleId="Standard">
     <w:name w:val="Normal"/>
     <w:qFormat/>
-    <w:rsid w:val="007A7F9B"/>
+    <w:rsid w:val="003670FC"/>
   </w:style>
   <w:style w:type="character" w:default="1" w:styleId="Absatz-Standardschriftart">
     <w:name w:val="Default Paragraph Font"/>

</xml_diff>